<commit_message>
working on user registration page
</commit_message>
<xml_diff>
--- a/documents/doc.docx
+++ b/documents/doc.docx
@@ -3,7 +3,229 @@
 <w:document xmlns:wpc="http://schemas.microsoft.com/office/word/2010/wordprocessingCanvas" xmlns:cx="http://schemas.microsoft.com/office/drawing/2014/chartex" xmlns:cx1="http://schemas.microsoft.com/office/drawing/2015/9/8/chartex" xmlns:cx2="http://schemas.microsoft.com/office/drawing/2015/10/21/chartex" xmlns:cx3="http://schemas.microsoft.com/office/drawing/2016/5/9/chartex" xmlns:cx4="http://schemas.microsoft.com/office/drawing/2016/5/10/chartex" xmlns:cx5="http://schemas.microsoft.com/office/drawing/2016/5/11/chartex" xmlns:cx6="http://schemas.microsoft.com/office/drawing/2016/5/12/chartex" xmlns:cx7="http://schemas.microsoft.com/office/drawing/2016/5/13/chartex" xmlns:cx8="http://schemas.microsoft.com/office/drawing/2016/5/14/chartex" xmlns:mc="http://schemas.openxmlformats.org/markup-compatibility/2006" xmlns:aink="http://schemas.microsoft.com/office/drawing/2016/ink" xmlns:am3d="http://schemas.microsoft.com/office/drawing/2017/model3d" xmlns:o="urn:schemas-microsoft-com:office:office" xmlns:r="http://schemas.openxmlformats.org/officeDocument/2006/relationships" xmlns:m="http://schemas.openxmlformats.org/officeDocument/2006/math" xmlns:v="urn:schemas-microsoft-com:vml" xmlns:wp14="http://schemas.microsoft.com/office/word/2010/wordprocessingDrawing" xmlns:wp="http://schemas.openxmlformats.org/drawingml/2006/wordprocessingDrawing" xmlns:w10="urn:schemas-microsoft-com:office:word" xmlns:w="http://schemas.openxmlformats.org/wordprocessingml/2006/main" xmlns:w14="http://schemas.microsoft.com/office/word/2010/wordml" xmlns:w15="http://schemas.microsoft.com/office/word/2012/wordml" xmlns:w16cid="http://schemas.microsoft.com/office/word/2016/wordml/cid" xmlns:w16se="http://schemas.microsoft.com/office/word/2015/wordml/symex" xmlns:wpg="http://schemas.microsoft.com/office/word/2010/wordprocessingGroup" xmlns:wpi="http://schemas.microsoft.com/office/word/2010/wordprocessingInk" xmlns:wne="http://schemas.microsoft.com/office/word/2006/wordml" xmlns:wps="http://schemas.microsoft.com/office/word/2010/wordprocessingShape" mc:Ignorable="w14 w15 w16se w16cid wp14">
   <w:body>
     <w:p>
-      <w:r>
+      <w:proofErr w:type="spellStart"/>
+      <w:r>
+        <w:t>Nodemon</w:t>
+      </w:r>
+      <w:proofErr w:type="spellEnd"/>
+    </w:p>
+    <w:p>
+      <w:pPr>
+        <w:rPr>
+          <w:rFonts w:ascii="Times New Roman" w:eastAsia="Times New Roman" w:hAnsi="Times New Roman" w:cs="Times New Roman"/>
+        </w:rPr>
+      </w:pPr>
+      <w:proofErr w:type="spellStart"/>
+      <w:r>
+        <w:rPr>
+          <w:rFonts w:ascii="Times New Roman" w:eastAsia="Times New Roman" w:hAnsi="Times New Roman" w:cs="Times New Roman"/>
+          <w:color w:val="EEEEEE"/>
+          <w:sz w:val="30"/>
+          <w:szCs w:val="30"/>
+          <w:shd w:val="clear" w:color="auto" w:fill="2B2922"/>
+        </w:rPr>
+        <w:t>Nodemon</w:t>
+      </w:r>
+      <w:proofErr w:type="spellEnd"/>
+      <w:r>
+        <w:rPr>
+          <w:rFonts w:ascii="Times New Roman" w:eastAsia="Times New Roman" w:hAnsi="Times New Roman" w:cs="Times New Roman"/>
+          <w:color w:val="EEEEEE"/>
+          <w:sz w:val="30"/>
+          <w:szCs w:val="30"/>
+          <w:shd w:val="clear" w:color="auto" w:fill="2B2922"/>
+        </w:rPr>
+        <w:t xml:space="preserve"> is a utility that will monitor for any changes in your source and automatically restart your server</w:t>
+      </w:r>
+    </w:p>
+    <w:p/>
+    <w:p>
+      <w:pPr>
+        <w:rPr>
+          <w:rFonts w:ascii="Times New Roman" w:eastAsia="Times New Roman" w:hAnsi="Times New Roman" w:cs="Times New Roman"/>
+        </w:rPr>
+      </w:pPr>
+      <w:r>
+        <w:rPr>
+          <w:rFonts w:ascii="Times New Roman" w:eastAsia="Times New Roman" w:hAnsi="Times New Roman" w:cs="Times New Roman"/>
+          <w:color w:val="EEEEEE"/>
+          <w:sz w:val="30"/>
+          <w:szCs w:val="30"/>
+          <w:shd w:val="clear" w:color="auto" w:fill="2B2922"/>
+        </w:rPr>
+        <w:t>Just use </w:t>
+      </w:r>
+      <w:proofErr w:type="spellStart"/>
+      <w:r>
+        <w:rPr>
+          <w:rFonts w:ascii="Courier New" w:eastAsia="Times New Roman" w:hAnsi="Courier New" w:cs="Courier New"/>
+          <w:color w:val="EEEEEE"/>
+          <w:sz w:val="33"/>
+          <w:szCs w:val="33"/>
+          <w:shd w:val="clear" w:color="auto" w:fill="2B2922"/>
+        </w:rPr>
+        <w:t>nodemon</w:t>
+      </w:r>
+      <w:proofErr w:type="spellEnd"/>
+      <w:r>
+        <w:rPr>
+          <w:rFonts w:ascii="Times New Roman" w:eastAsia="Times New Roman" w:hAnsi="Times New Roman" w:cs="Times New Roman"/>
+          <w:color w:val="EEEEEE"/>
+          <w:sz w:val="30"/>
+          <w:szCs w:val="30"/>
+          <w:shd w:val="clear" w:color="auto" w:fill="2B2922"/>
+        </w:rPr>
+        <w:t> instead of </w:t>
+      </w:r>
+      <w:r>
+        <w:rPr>
+          <w:rFonts w:ascii="Courier New" w:eastAsia="Times New Roman" w:hAnsi="Courier New" w:cs="Courier New"/>
+          <w:color w:val="EEEEEE"/>
+          <w:sz w:val="33"/>
+          <w:szCs w:val="33"/>
+          <w:shd w:val="clear" w:color="auto" w:fill="2B2922"/>
+        </w:rPr>
+        <w:t>node</w:t>
+      </w:r>
+      <w:r>
+        <w:rPr>
+          <w:rFonts w:ascii="Times New Roman" w:eastAsia="Times New Roman" w:hAnsi="Times New Roman" w:cs="Times New Roman"/>
+          <w:color w:val="EEEEEE"/>
+          <w:sz w:val="30"/>
+          <w:szCs w:val="30"/>
+          <w:shd w:val="clear" w:color="auto" w:fill="2B2922"/>
+        </w:rPr>
+        <w:t> to run your code, and now your process will automatically restart when your code changes</w:t>
+      </w:r>
+    </w:p>
+    <w:p/>
+    <w:p>
+      <w:hyperlink r:id="rId4" w:history="1">
+        <w:r>
+          <w:rPr>
+            <w:rStyle w:val="Hyperlink"/>
+          </w:rPr>
+          <w:t>https://nodemon.io/</w:t>
+        </w:r>
+      </w:hyperlink>
+    </w:p>
+    <w:p>
+      <w:proofErr w:type="spellStart"/>
+      <w:r>
+        <w:t>npm</w:t>
+      </w:r>
+      <w:proofErr w:type="spellEnd"/>
+      <w:r>
+        <w:t xml:space="preserve"> install </w:t>
+      </w:r>
+      <w:proofErr w:type="spellStart"/>
+      <w:r>
+        <w:t>nodemon</w:t>
+      </w:r>
+      <w:proofErr w:type="spellEnd"/>
+    </w:p>
+    <w:p/>
+    <w:p>
+      <w:r>
+        <w:t>ref</w:t>
+      </w:r>
+    </w:p>
+    <w:p>
+      <w:hyperlink r:id="rId5" w:history="1">
+        <w:r>
+          <w:rPr>
+            <w:rStyle w:val="Hyperlink"/>
+          </w:rPr>
+          <w:t>https://medium.com/@blonded/understanding-handlebars-js-cabe7c92a154</w:t>
+        </w:r>
+      </w:hyperlink>
+    </w:p>
+    <w:p/>
+    <w:p>
+      <w:hyperlink r:id="rId6" w:history="1">
+        <w:r>
+          <w:rPr>
+            <w:rStyle w:val="Hyperlink"/>
+          </w:rPr>
+          <w:t>https://ghost.org/docs/api/v3/handlebars-themes/structure/</w:t>
+        </w:r>
+      </w:hyperlink>
+    </w:p>
+    <w:p/>
+    <w:p>
+      <w:hyperlink r:id="rId7" w:history="1">
+        <w:r>
+          <w:rPr>
+            <w:rStyle w:val="Hyperlink"/>
+          </w:rPr>
+          <w:t>http://derpturkey.com/multiple-views-directories-with-express-hbs/</w:t>
+        </w:r>
+      </w:hyperlink>
+    </w:p>
+    <w:p/>
+    <w:p>
+      <w:hyperlink r:id="rId8" w:history="1">
+        <w:r>
+          <w:rPr>
+            <w:rStyle w:val="Hyperlink"/>
+          </w:rPr>
+          <w:t>https://scotch.io/tutorials/build-simple-authentication-in-express-in-15-minutes</w:t>
+        </w:r>
+      </w:hyperlink>
+    </w:p>
+    <w:p/>
+    <w:p>
+      <w:hyperlink r:id="rId9" w:history="1">
+        <w:r>
+          <w:rPr>
+            <w:rStyle w:val="Hyperlink"/>
+          </w:rPr>
+          <w:t>https://developer.mozilla.org/en-US/docs/Learn/Server-side/Express_Nodejs/forms</w:t>
+        </w:r>
+      </w:hyperlink>
+    </w:p>
+    <w:p/>
+    <w:p>
+      <w:hyperlink r:id="rId10" w:history="1">
+        <w:r>
+          <w:rPr>
+            <w:rStyle w:val="Hyperlink"/>
+          </w:rPr>
+          <w:t>https://webapplog.com/handlebars/</w:t>
+        </w:r>
+      </w:hyperlink>
+    </w:p>
+    <w:p/>
+    <w:p>
+      <w:hyperlink r:id="rId11" w:history="1">
+        <w:r>
+          <w:rPr>
+            <w:rStyle w:val="Hyperlink"/>
+          </w:rPr>
+          <w:t>https://hackersandslackers.com/handlebars-templates-expressjs/</w:t>
+        </w:r>
+      </w:hyperlink>
+    </w:p>
+    <w:p/>
+    <w:p>
+      <w:hyperlink r:id="rId12" w:history="1">
+        <w:r>
+          <w:rPr>
+            <w:rStyle w:val="Hyperlink"/>
+          </w:rPr>
+          <w:t>https://www.youtube.com/watch?v=HxJzZ7fmUDQ</w:t>
+        </w:r>
+      </w:hyperlink>
+    </w:p>
+    <w:p>
+      <w:bookmarkStart w:id="0" w:name="_GoBack"/>
+      <w:bookmarkEnd w:id="0"/>
+    </w:p>
+    <w:p>
+      <w:r>
+        <w:rPr>
+          <w:noProof/>
+        </w:rPr>
         <w:drawing>
           <wp:inline distT="0" distB="0" distL="0" distR="0" wp14:anchorId="1B51DEDC" wp14:editId="3F0C6EFB">
             <wp:extent cx="5943600" cy="2882900"/>
@@ -20,7 +242,7 @@
                     <pic:cNvPicPr/>
                   </pic:nvPicPr>
                   <pic:blipFill>
-                    <a:blip r:embed="rId4"/>
+                    <a:blip r:embed="rId13"/>
                     <a:stretch>
                       <a:fillRect/>
                     </a:stretch>
@@ -47,7 +269,7 @@
           <w:rFonts w:ascii="Times New Roman" w:eastAsia="Times New Roman" w:hAnsi="Times New Roman" w:cs="Times New Roman"/>
         </w:rPr>
       </w:pPr>
-      <w:hyperlink r:id="rId5" w:history="1">
+      <w:hyperlink r:id="rId14" w:history="1">
         <w:r>
           <w:rPr>
             <w:rFonts w:ascii="Times New Roman" w:eastAsia="Times New Roman" w:hAnsi="Times New Roman" w:cs="Times New Roman"/>
@@ -67,7 +289,7 @@
           <w:rFonts w:ascii="Times New Roman" w:eastAsia="Times New Roman" w:hAnsi="Times New Roman" w:cs="Times New Roman"/>
         </w:rPr>
       </w:pPr>
-      <w:hyperlink r:id="rId6" w:history="1">
+      <w:hyperlink r:id="rId15" w:history="1">
         <w:r>
           <w:rPr>
             <w:rFonts w:ascii="Times New Roman" w:eastAsia="Times New Roman" w:hAnsi="Times New Roman" w:cs="Times New Roman"/>
@@ -98,8 +320,6 @@
           <w:rFonts w:ascii="Times New Roman" w:eastAsia="Times New Roman" w:hAnsi="Times New Roman" w:cs="Times New Roman"/>
         </w:rPr>
       </w:pPr>
-      <w:bookmarkStart w:id="0" w:name="_GoBack"/>
-      <w:bookmarkEnd w:id="0"/>
     </w:p>
     <w:p>
       <w:pPr>
@@ -110,6 +330,7 @@
       <w:r>
         <w:rPr>
           <w:rFonts w:ascii="Times New Roman" w:eastAsia="Times New Roman" w:hAnsi="Times New Roman" w:cs="Times New Roman"/>
+          <w:noProof/>
         </w:rPr>
         <w:drawing>
           <wp:inline distT="0" distB="0" distL="0" distR="0" wp14:anchorId="7349F9E8" wp14:editId="1B3D95CA">
@@ -127,7 +348,7 @@
                     <pic:cNvPicPr/>
                   </pic:nvPicPr>
                   <pic:blipFill>
-                    <a:blip r:embed="rId7"/>
+                    <a:blip r:embed="rId16"/>
                     <a:stretch>
                       <a:fillRect/>
                     </a:stretch>
@@ -154,7 +375,7 @@
           <w:rFonts w:ascii="Times New Roman" w:eastAsia="Times New Roman" w:hAnsi="Times New Roman" w:cs="Times New Roman"/>
         </w:rPr>
       </w:pPr>
-      <w:hyperlink r:id="rId8" w:history="1">
+      <w:hyperlink r:id="rId17" w:history="1">
         <w:r>
           <w:rPr>
             <w:rFonts w:ascii="Times New Roman" w:eastAsia="Times New Roman" w:hAnsi="Times New Roman" w:cs="Times New Roman"/>
@@ -162,6 +383,77 @@
             <w:u w:val="single"/>
           </w:rPr>
           <w:t>https://www.airbnb.ca/rooms/plus/4646142?source_impression_id=p3_1579818216_SBAGeb3hgLDl7xN0</w:t>
+        </w:r>
+      </w:hyperlink>
+    </w:p>
+    <w:p>
+      <w:pPr>
+        <w:rPr>
+          <w:rFonts w:ascii="Times New Roman" w:eastAsia="Times New Roman" w:hAnsi="Times New Roman" w:cs="Times New Roman"/>
+        </w:rPr>
+      </w:pPr>
+    </w:p>
+    <w:p>
+      <w:pPr>
+        <w:rPr>
+          <w:rFonts w:ascii="Times New Roman" w:eastAsia="Times New Roman" w:hAnsi="Times New Roman" w:cs="Times New Roman"/>
+        </w:rPr>
+      </w:pPr>
+    </w:p>
+    <w:p>
+      <w:pPr>
+        <w:rPr>
+          <w:rFonts w:ascii="Times New Roman" w:eastAsia="Times New Roman" w:hAnsi="Times New Roman" w:cs="Times New Roman"/>
+        </w:rPr>
+      </w:pPr>
+    </w:p>
+    <w:p>
+      <w:r>
+        <w:lastRenderedPageBreak/>
+        <w:drawing>
+          <wp:inline distT="0" distB="0" distL="0" distR="0" wp14:anchorId="29877BB2" wp14:editId="54BAE687">
+            <wp:extent cx="5943600" cy="3857625"/>
+            <wp:effectExtent l="0" t="0" r="0" b="3175"/>
+            <wp:docPr id="3" name="Picture 3"/>
+            <wp:cNvGraphicFramePr>
+              <a:graphicFrameLocks xmlns:a="http://schemas.openxmlformats.org/drawingml/2006/main" noChangeAspect="1"/>
+            </wp:cNvGraphicFramePr>
+            <a:graphic xmlns:a="http://schemas.openxmlformats.org/drawingml/2006/main">
+              <a:graphicData uri="http://schemas.openxmlformats.org/drawingml/2006/picture">
+                <pic:pic xmlns:pic="http://schemas.openxmlformats.org/drawingml/2006/picture">
+                  <pic:nvPicPr>
+                    <pic:cNvPr id="1" name=""/>
+                    <pic:cNvPicPr/>
+                  </pic:nvPicPr>
+                  <pic:blipFill>
+                    <a:blip r:embed="rId18"/>
+                    <a:stretch>
+                      <a:fillRect/>
+                    </a:stretch>
+                  </pic:blipFill>
+                  <pic:spPr>
+                    <a:xfrm>
+                      <a:off x="0" y="0"/>
+                      <a:ext cx="5943600" cy="3857625"/>
+                    </a:xfrm>
+                    <a:prstGeom prst="rect">
+                      <a:avLst/>
+                    </a:prstGeom>
+                  </pic:spPr>
+                </pic:pic>
+              </a:graphicData>
+            </a:graphic>
+          </wp:inline>
+        </w:drawing>
+      </w:r>
+    </w:p>
+    <w:p>
+      <w:hyperlink r:id="rId19" w:history="1">
+        <w:r>
+          <w:rPr>
+            <w:rStyle w:val="Hyperlink"/>
+          </w:rPr>
+          <w:t>https://www.airbnb.ca/rooms/1838648?source_impression_id=p3_1580239651_U5rHRJ0pP5L1Ul1n</w:t>
         </w:r>
       </w:hyperlink>
     </w:p>
@@ -608,12 +900,36 @@
     <w:name w:val="Hyperlink"/>
     <w:basedOn w:val="DefaultParagraphFont"/>
     <w:uiPriority w:val="99"/>
-    <w:semiHidden/>
     <w:unhideWhenUsed/>
     <w:rsid w:val="00486560"/>
     <w:rPr>
       <w:color w:val="0000FF"/>
       <w:u w:val="single"/>
+    </w:rPr>
+  </w:style>
+  <w:style w:type="character" w:styleId="UnresolvedMention">
+    <w:name w:val="Unresolved Mention"/>
+    <w:basedOn w:val="DefaultParagraphFont"/>
+    <w:uiPriority w:val="99"/>
+    <w:semiHidden/>
+    <w:unhideWhenUsed/>
+    <w:rsid w:val="00A363F7"/>
+    <w:rPr>
+      <w:color w:val="605E5C"/>
+      <w:shd w:val="clear" w:color="auto" w:fill="E1DFDD"/>
+    </w:rPr>
+  </w:style>
+  <w:style w:type="character" w:styleId="HTMLCode">
+    <w:name w:val="HTML Code"/>
+    <w:basedOn w:val="DefaultParagraphFont"/>
+    <w:uiPriority w:val="99"/>
+    <w:semiHidden/>
+    <w:unhideWhenUsed/>
+    <w:rsid w:val="00903509"/>
+    <w:rPr>
+      <w:rFonts w:ascii="Courier New" w:eastAsia="Times New Roman" w:hAnsi="Courier New" w:cs="Courier New"/>
+      <w:sz w:val="20"/>
+      <w:szCs w:val="20"/>
     </w:rPr>
   </w:style>
 </w:styles>

</xml_diff>

<commit_message>
Working on user reg form
</commit_message>
<xml_diff>
--- a/documents/doc.docx
+++ b/documents/doc.docx
@@ -3,11 +3,9 @@
 <w:document xmlns:wpc="http://schemas.microsoft.com/office/word/2010/wordprocessingCanvas" xmlns:cx="http://schemas.microsoft.com/office/drawing/2014/chartex" xmlns:cx1="http://schemas.microsoft.com/office/drawing/2015/9/8/chartex" xmlns:cx2="http://schemas.microsoft.com/office/drawing/2015/10/21/chartex" xmlns:cx3="http://schemas.microsoft.com/office/drawing/2016/5/9/chartex" xmlns:cx4="http://schemas.microsoft.com/office/drawing/2016/5/10/chartex" xmlns:cx5="http://schemas.microsoft.com/office/drawing/2016/5/11/chartex" xmlns:cx6="http://schemas.microsoft.com/office/drawing/2016/5/12/chartex" xmlns:cx7="http://schemas.microsoft.com/office/drawing/2016/5/13/chartex" xmlns:cx8="http://schemas.microsoft.com/office/drawing/2016/5/14/chartex" xmlns:mc="http://schemas.openxmlformats.org/markup-compatibility/2006" xmlns:aink="http://schemas.microsoft.com/office/drawing/2016/ink" xmlns:am3d="http://schemas.microsoft.com/office/drawing/2017/model3d" xmlns:o="urn:schemas-microsoft-com:office:office" xmlns:r="http://schemas.openxmlformats.org/officeDocument/2006/relationships" xmlns:m="http://schemas.openxmlformats.org/officeDocument/2006/math" xmlns:v="urn:schemas-microsoft-com:vml" xmlns:wp14="http://schemas.microsoft.com/office/word/2010/wordprocessingDrawing" xmlns:wp="http://schemas.openxmlformats.org/drawingml/2006/wordprocessingDrawing" xmlns:w10="urn:schemas-microsoft-com:office:word" xmlns:w="http://schemas.openxmlformats.org/wordprocessingml/2006/main" xmlns:w14="http://schemas.microsoft.com/office/word/2010/wordml" xmlns:w15="http://schemas.microsoft.com/office/word/2012/wordml" xmlns:w16cid="http://schemas.microsoft.com/office/word/2016/wordml/cid" xmlns:w16se="http://schemas.microsoft.com/office/word/2015/wordml/symex" xmlns:wpg="http://schemas.microsoft.com/office/word/2010/wordprocessingGroup" xmlns:wpi="http://schemas.microsoft.com/office/word/2010/wordprocessingInk" xmlns:wne="http://schemas.microsoft.com/office/word/2006/wordml" xmlns:wps="http://schemas.microsoft.com/office/word/2010/wordprocessingShape" mc:Ignorable="w14 w15 w16se w16cid wp14">
   <w:body>
     <w:p>
-      <w:proofErr w:type="spellStart"/>
       <w:r>
         <w:t>Nodemon</w:t>
       </w:r>
-      <w:proofErr w:type="spellEnd"/>
     </w:p>
     <w:p>
       <w:pPr>
@@ -15,7 +13,6 @@
           <w:rFonts w:ascii="Times New Roman" w:eastAsia="Times New Roman" w:hAnsi="Times New Roman" w:cs="Times New Roman"/>
         </w:rPr>
       </w:pPr>
-      <w:proofErr w:type="spellStart"/>
       <w:r>
         <w:rPr>
           <w:rFonts w:ascii="Times New Roman" w:eastAsia="Times New Roman" w:hAnsi="Times New Roman" w:cs="Times New Roman"/>
@@ -24,18 +21,7 @@
           <w:szCs w:val="30"/>
           <w:shd w:val="clear" w:color="auto" w:fill="2B2922"/>
         </w:rPr>
-        <w:t>Nodemon</w:t>
-      </w:r>
-      <w:proofErr w:type="spellEnd"/>
-      <w:r>
-        <w:rPr>
-          <w:rFonts w:ascii="Times New Roman" w:eastAsia="Times New Roman" w:hAnsi="Times New Roman" w:cs="Times New Roman"/>
-          <w:color w:val="EEEEEE"/>
-          <w:sz w:val="30"/>
-          <w:szCs w:val="30"/>
-          <w:shd w:val="clear" w:color="auto" w:fill="2B2922"/>
-        </w:rPr>
-        <w:t xml:space="preserve"> is a utility that will monitor for any changes in your source and automatically restart your server</w:t>
+        <w:t>Nodemon is a utility that will monitor for any changes in your source and automatically restart your server</w:t>
       </w:r>
     </w:p>
     <w:p/>
@@ -55,7 +41,6 @@
         </w:rPr>
         <w:t>Just use </w:t>
       </w:r>
-      <w:proofErr w:type="spellStart"/>
       <w:r>
         <w:rPr>
           <w:rFonts w:ascii="Courier New" w:eastAsia="Times New Roman" w:hAnsi="Courier New" w:cs="Courier New"/>
@@ -66,7 +51,6 @@
         </w:rPr>
         <w:t>nodemon</w:t>
       </w:r>
-      <w:proofErr w:type="spellEnd"/>
       <w:r>
         <w:rPr>
           <w:rFonts w:ascii="Times New Roman" w:eastAsia="Times New Roman" w:hAnsi="Times New Roman" w:cs="Times New Roman"/>
@@ -110,19 +94,9 @@
       </w:hyperlink>
     </w:p>
     <w:p>
-      <w:proofErr w:type="spellStart"/>
       <w:r>
-        <w:t>npm</w:t>
+        <w:t>npm install nodemon</w:t>
       </w:r>
-      <w:proofErr w:type="spellEnd"/>
-      <w:r>
-        <w:t xml:space="preserve"> install </w:t>
-      </w:r>
-      <w:proofErr w:type="spellStart"/>
-      <w:r>
-        <w:t>nodemon</w:t>
-      </w:r>
-      <w:proofErr w:type="spellEnd"/>
     </w:p>
     <w:p/>
     <w:p>
@@ -355,259 +329,11 @@
         </w:r>
       </w:hyperlink>
     </w:p>
+    <w:p/>
     <w:p>
       <w:bookmarkStart w:id="0" w:name="_GoBack"/>
       <w:bookmarkEnd w:id="0"/>
     </w:p>
-    <w:p/>
-    <w:p/>
-    <w:p>
-      <w:r>
-        <w:rPr>
-          <w:noProof/>
-        </w:rPr>
-        <w:drawing>
-          <wp:inline distT="0" distB="0" distL="0" distR="0" wp14:anchorId="1B51DEDC" wp14:editId="3F0C6EFB">
-            <wp:extent cx="5943600" cy="2882900"/>
-            <wp:effectExtent l="0" t="0" r="0" b="0"/>
-            <wp:docPr id="1" name="Picture 1"/>
-            <wp:cNvGraphicFramePr>
-              <a:graphicFrameLocks xmlns:a="http://schemas.openxmlformats.org/drawingml/2006/main" noChangeAspect="1"/>
-            </wp:cNvGraphicFramePr>
-            <a:graphic xmlns:a="http://schemas.openxmlformats.org/drawingml/2006/main">
-              <a:graphicData uri="http://schemas.openxmlformats.org/drawingml/2006/picture">
-                <pic:pic xmlns:pic="http://schemas.openxmlformats.org/drawingml/2006/picture">
-                  <pic:nvPicPr>
-                    <pic:cNvPr id="1" name=""/>
-                    <pic:cNvPicPr/>
-                  </pic:nvPicPr>
-                  <pic:blipFill>
-                    <a:blip r:embed="rId24"/>
-                    <a:stretch>
-                      <a:fillRect/>
-                    </a:stretch>
-                  </pic:blipFill>
-                  <pic:spPr>
-                    <a:xfrm>
-                      <a:off x="0" y="0"/>
-                      <a:ext cx="5943600" cy="2882900"/>
-                    </a:xfrm>
-                    <a:prstGeom prst="rect">
-                      <a:avLst/>
-                    </a:prstGeom>
-                  </pic:spPr>
-                </pic:pic>
-              </a:graphicData>
-            </a:graphic>
-          </wp:inline>
-        </w:drawing>
-      </w:r>
-    </w:p>
-    <w:p>
-      <w:pPr>
-        <w:rPr>
-          <w:rFonts w:ascii="Times New Roman" w:eastAsia="Times New Roman" w:hAnsi="Times New Roman" w:cs="Times New Roman"/>
-        </w:rPr>
-      </w:pPr>
-      <w:hyperlink r:id="rId25" w:history="1">
-        <w:r>
-          <w:rPr>
-            <w:rFonts w:ascii="Times New Roman" w:eastAsia="Times New Roman" w:hAnsi="Times New Roman" w:cs="Times New Roman"/>
-            <w:color w:val="0000FF"/>
-            <w:u w:val="single"/>
-          </w:rPr>
-          <w:t>https://www.airbnb.ca/rooms/432044?source_impression_id=p3_1579817807_fGS9hJxo%2B1uwwWm0</w:t>
-        </w:r>
-      </w:hyperlink>
-    </w:p>
-    <w:p/>
-    <w:p/>
-    <w:p/>
-    <w:p>
-      <w:pPr>
-        <w:rPr>
-          <w:rFonts w:ascii="Times New Roman" w:eastAsia="Times New Roman" w:hAnsi="Times New Roman" w:cs="Times New Roman"/>
-        </w:rPr>
-      </w:pPr>
-      <w:hyperlink r:id="rId26" w:history="1">
-        <w:r>
-          <w:rPr>
-            <w:rFonts w:ascii="Times New Roman" w:eastAsia="Times New Roman" w:hAnsi="Times New Roman" w:cs="Times New Roman"/>
-            <w:color w:val="0000FF"/>
-            <w:u w:val="single"/>
-          </w:rPr>
-          <w:t>https://www.airbnb.ca/rooms/530250?source_impression_id=p3_1579818064_1RFPYEvaYSkZ%2FTc9</w:t>
-        </w:r>
-      </w:hyperlink>
-    </w:p>
-    <w:p>
-      <w:pPr>
-        <w:rPr>
-          <w:rFonts w:ascii="Times New Roman" w:eastAsia="Times New Roman" w:hAnsi="Times New Roman" w:cs="Times New Roman"/>
-        </w:rPr>
-      </w:pPr>
-    </w:p>
-    <w:p>
-      <w:pPr>
-        <w:rPr>
-          <w:rFonts w:ascii="Times New Roman" w:eastAsia="Times New Roman" w:hAnsi="Times New Roman" w:cs="Times New Roman"/>
-        </w:rPr>
-      </w:pPr>
-    </w:p>
-    <w:p>
-      <w:pPr>
-        <w:rPr>
-          <w:rFonts w:ascii="Times New Roman" w:eastAsia="Times New Roman" w:hAnsi="Times New Roman" w:cs="Times New Roman"/>
-        </w:rPr>
-      </w:pPr>
-    </w:p>
-    <w:p>
-      <w:pPr>
-        <w:rPr>
-          <w:rFonts w:ascii="Times New Roman" w:eastAsia="Times New Roman" w:hAnsi="Times New Roman" w:cs="Times New Roman"/>
-        </w:rPr>
-      </w:pPr>
-      <w:r>
-        <w:rPr>
-          <w:rFonts w:ascii="Times New Roman" w:eastAsia="Times New Roman" w:hAnsi="Times New Roman" w:cs="Times New Roman"/>
-          <w:noProof/>
-        </w:rPr>
-        <w:lastRenderedPageBreak/>
-        <w:drawing>
-          <wp:inline distT="0" distB="0" distL="0" distR="0" wp14:anchorId="7349F9E8" wp14:editId="1B3D95CA">
-            <wp:extent cx="5943600" cy="2517140"/>
-            <wp:effectExtent l="0" t="0" r="0" b="0"/>
-            <wp:docPr id="2" name="Picture 2"/>
-            <wp:cNvGraphicFramePr>
-              <a:graphicFrameLocks xmlns:a="http://schemas.openxmlformats.org/drawingml/2006/main" noChangeAspect="1"/>
-            </wp:cNvGraphicFramePr>
-            <a:graphic xmlns:a="http://schemas.openxmlformats.org/drawingml/2006/main">
-              <a:graphicData uri="http://schemas.openxmlformats.org/drawingml/2006/picture">
-                <pic:pic xmlns:pic="http://schemas.openxmlformats.org/drawingml/2006/picture">
-                  <pic:nvPicPr>
-                    <pic:cNvPr id="1" name=""/>
-                    <pic:cNvPicPr/>
-                  </pic:nvPicPr>
-                  <pic:blipFill>
-                    <a:blip r:embed="rId27"/>
-                    <a:stretch>
-                      <a:fillRect/>
-                    </a:stretch>
-                  </pic:blipFill>
-                  <pic:spPr>
-                    <a:xfrm>
-                      <a:off x="0" y="0"/>
-                      <a:ext cx="5943600" cy="2517140"/>
-                    </a:xfrm>
-                    <a:prstGeom prst="rect">
-                      <a:avLst/>
-                    </a:prstGeom>
-                  </pic:spPr>
-                </pic:pic>
-              </a:graphicData>
-            </a:graphic>
-          </wp:inline>
-        </w:drawing>
-      </w:r>
-    </w:p>
-    <w:p>
-      <w:pPr>
-        <w:rPr>
-          <w:rFonts w:ascii="Times New Roman" w:eastAsia="Times New Roman" w:hAnsi="Times New Roman" w:cs="Times New Roman"/>
-        </w:rPr>
-      </w:pPr>
-      <w:hyperlink r:id="rId28" w:history="1">
-        <w:r>
-          <w:rPr>
-            <w:rFonts w:ascii="Times New Roman" w:eastAsia="Times New Roman" w:hAnsi="Times New Roman" w:cs="Times New Roman"/>
-            <w:color w:val="0000FF"/>
-            <w:u w:val="single"/>
-          </w:rPr>
-          <w:t>https://www.airbnb.ca/rooms/plus/4646142?source_impression_id=p3_1579818216_SBAGeb3hgLDl7xN0</w:t>
-        </w:r>
-      </w:hyperlink>
-    </w:p>
-    <w:p>
-      <w:pPr>
-        <w:rPr>
-          <w:rFonts w:ascii="Times New Roman" w:eastAsia="Times New Roman" w:hAnsi="Times New Roman" w:cs="Times New Roman"/>
-        </w:rPr>
-      </w:pPr>
-    </w:p>
-    <w:p>
-      <w:pPr>
-        <w:rPr>
-          <w:rFonts w:ascii="Times New Roman" w:eastAsia="Times New Roman" w:hAnsi="Times New Roman" w:cs="Times New Roman"/>
-        </w:rPr>
-      </w:pPr>
-    </w:p>
-    <w:p>
-      <w:pPr>
-        <w:rPr>
-          <w:rFonts w:ascii="Times New Roman" w:eastAsia="Times New Roman" w:hAnsi="Times New Roman" w:cs="Times New Roman"/>
-        </w:rPr>
-      </w:pPr>
-    </w:p>
-    <w:p>
-      <w:r>
-        <w:rPr>
-          <w:noProof/>
-        </w:rPr>
-        <w:drawing>
-          <wp:inline distT="0" distB="0" distL="0" distR="0" wp14:anchorId="29877BB2" wp14:editId="54BAE687">
-            <wp:extent cx="5943600" cy="3857625"/>
-            <wp:effectExtent l="0" t="0" r="0" b="3175"/>
-            <wp:docPr id="3" name="Picture 3"/>
-            <wp:cNvGraphicFramePr>
-              <a:graphicFrameLocks xmlns:a="http://schemas.openxmlformats.org/drawingml/2006/main" noChangeAspect="1"/>
-            </wp:cNvGraphicFramePr>
-            <a:graphic xmlns:a="http://schemas.openxmlformats.org/drawingml/2006/main">
-              <a:graphicData uri="http://schemas.openxmlformats.org/drawingml/2006/picture">
-                <pic:pic xmlns:pic="http://schemas.openxmlformats.org/drawingml/2006/picture">
-                  <pic:nvPicPr>
-                    <pic:cNvPr id="1" name=""/>
-                    <pic:cNvPicPr/>
-                  </pic:nvPicPr>
-                  <pic:blipFill>
-                    <a:blip r:embed="rId29"/>
-                    <a:stretch>
-                      <a:fillRect/>
-                    </a:stretch>
-                  </pic:blipFill>
-                  <pic:spPr>
-                    <a:xfrm>
-                      <a:off x="0" y="0"/>
-                      <a:ext cx="5943600" cy="3857625"/>
-                    </a:xfrm>
-                    <a:prstGeom prst="rect">
-                      <a:avLst/>
-                    </a:prstGeom>
-                  </pic:spPr>
-                </pic:pic>
-              </a:graphicData>
-            </a:graphic>
-          </wp:inline>
-        </w:drawing>
-      </w:r>
-    </w:p>
-    <w:p>
-      <w:hyperlink r:id="rId30" w:history="1">
-        <w:r>
-          <w:rPr>
-            <w:rStyle w:val="Hyperlink"/>
-          </w:rPr>
-          <w:t>https://www.airbnb.ca/rooms/1838648?source_impression_id=p3_1580239651_U5rHRJ0pP5L1Ul1n</w:t>
-        </w:r>
-      </w:hyperlink>
-    </w:p>
-    <w:p>
-      <w:pPr>
-        <w:rPr>
-          <w:rFonts w:ascii="Times New Roman" w:eastAsia="Times New Roman" w:hAnsi="Times New Roman" w:cs="Times New Roman"/>
-        </w:rPr>
-      </w:pPr>
-    </w:p>
-    <w:p/>
     <w:sectPr>
       <w:pgSz w:w="12240" w:h="15840"/>
       <w:pgMar w:top="1440" w:right="1440" w:bottom="1440" w:left="1440" w:header="708" w:footer="708" w:gutter="0"/>

</xml_diff>

<commit_message>
separated routes to controller
</commit_message>
<xml_diff>
--- a/documents/doc.docx
+++ b/documents/doc.docx
@@ -405,6 +405,106 @@
             <w:rStyle w:val="Hyperlink"/>
           </w:rPr>
           <w:t>https://www.youtube.com/watch?v=0tOgMSEPFRs</w:t>
+        </w:r>
+      </w:hyperlink>
+    </w:p>
+    <w:p/>
+    <w:p/>
+    <w:p>
+      <w:pPr>
+        <w:pStyle w:val="Heading1"/>
+        <w:shd w:val="clear" w:color="auto" w:fill="FFFFFF"/>
+        <w:spacing w:before="0" w:beforeAutospacing="0" w:after="0"/>
+        <w:textAlignment w:val="baseline"/>
+        <w:rPr>
+          <w:rFonts w:ascii="Arial" w:hAnsi="Arial" w:cs="Arial"/>
+          <w:color w:val="242729"/>
+        </w:rPr>
+      </w:pPr>
+      <w:hyperlink r:id="rId27" w:history="1">
+        <w:r>
+          <w:rPr>
+            <w:rStyle w:val="Hyperlink"/>
+            <w:rFonts w:ascii="Arial" w:hAnsi="Arial" w:cs="Arial"/>
+            <w:b w:val="0"/>
+            <w:bCs w:val="0"/>
+            <w:bdr w:val="none" w:sz="0" w:space="0" w:color="auto" w:frame="1"/>
+          </w:rPr>
+          <w:t>Submit an array as an HTML form value using JavaScript</w:t>
+        </w:r>
+      </w:hyperlink>
+    </w:p>
+    <w:p>
+      <w:pPr>
+        <w:rPr>
+          <w:rFonts w:ascii="Times New Roman" w:hAnsi="Times New Roman" w:cs="Times New Roman"/>
+        </w:rPr>
+      </w:pPr>
+    </w:p>
+    <w:p>
+      <w:hyperlink r:id="rId28" w:history="1">
+        <w:r>
+          <w:rPr>
+            <w:rStyle w:val="Hyperlink"/>
+          </w:rPr>
+          <w:t>https://codereview.stackexchange.com/questions/94493/submit-an-array-as-an-html-form-value-using-javascript</w:t>
+        </w:r>
+      </w:hyperlink>
+    </w:p>
+    <w:p>
+      <w:hyperlink r:id="rId29" w:history="1">
+        <w:r>
+          <w:rPr>
+            <w:rStyle w:val="Hyperlink"/>
+          </w:rPr>
+          <w:t>https://stackoverflow.com/questions/3234205/html-form-input-tag-name-element-array-with-javascript</w:t>
+        </w:r>
+      </w:hyperlink>
+    </w:p>
+    <w:p/>
+    <w:p/>
+    <w:p>
+      <w:r>
+        <w:t>Dropdown menu in navbar</w:t>
+      </w:r>
+    </w:p>
+    <w:p>
+      <w:hyperlink r:id="rId30" w:history="1">
+        <w:r>
+          <w:rPr>
+            <w:rStyle w:val="Hyperlink"/>
+          </w:rPr>
+          <w:t>https://www.w3schools.com/howto/howto_css_subnav.asp</w:t>
+        </w:r>
+      </w:hyperlink>
+    </w:p>
+    <w:p>
+      <w:hyperlink r:id="rId31" w:history="1">
+        <w:r>
+          <w:rPr>
+            <w:rStyle w:val="Hyperlink"/>
+          </w:rPr>
+          <w:t>https://www.w3schools.com/howto/howto_css_dropdown_navbar.asp</w:t>
+        </w:r>
+      </w:hyperlink>
+    </w:p>
+    <w:p>
+      <w:hyperlink r:id="rId32" w:history="1">
+        <w:r>
+          <w:rPr>
+            <w:rStyle w:val="Hyperlink"/>
+          </w:rPr>
+          <w:t>https://www.w3schools.com/howto/howto_css_dropdown.asp</w:t>
+        </w:r>
+      </w:hyperlink>
+    </w:p>
+    <w:p>
+      <w:hyperlink r:id="rId33" w:history="1">
+        <w:r>
+          <w:rPr>
+            <w:rStyle w:val="Hyperlink"/>
+          </w:rPr>
+          <w:t>https://www.w3schools.com/howto/howto_js_responsive_navbar_dropdown.asp</w:t>
         </w:r>
       </w:hyperlink>
     </w:p>

</xml_diff>